<commit_message>
apdate RGR 1 and 2
</commit_message>
<xml_diff>
--- a/RGRdoc.docx
+++ b/RGRdoc.docx
@@ -755,7 +755,7 @@
           <w:r>
             <w:fldChar w:fldCharType="separate"/>
           </w:r>
-          <w:hyperlink w:anchor="_Toc102082223" w:history="1">
+          <w:hyperlink w:anchor="_Toc103512058" w:history="1">
             <w:r>
               <w:rPr>
                 <w:rStyle w:val="a8"/>
@@ -782,7 +782,7 @@
                 <w:noProof/>
                 <w:webHidden/>
               </w:rPr>
-              <w:instrText xml:space="preserve"> PAGEREF _Toc102082223 \h </w:instrText>
+              <w:instrText xml:space="preserve"> PAGEREF _Toc103512058 \h </w:instrText>
             </w:r>
             <w:r>
               <w:rPr>
@@ -824,20 +824,43 @@
               <w:noProof/>
             </w:rPr>
           </w:pPr>
-          <w:hyperlink w:anchor="_Toc102082224" w:history="1">
+          <w:hyperlink w:anchor="_Toc103512059" w:history="1">
             <w:r>
               <w:rPr>
                 <w:rStyle w:val="a8"/>
                 <w:noProof/>
               </w:rPr>
-              <w:t>2.</w:t>
+              <w:t xml:space="preserve">2.Перевод </w:t>
+            </w:r>
+            <w:r>
+              <w:rPr>
+                <w:rStyle w:val="a8"/>
+                <w:noProof/>
+                <w:lang w:val="en-US"/>
+              </w:rPr>
+              <w:t xml:space="preserve">ER </w:t>
             </w:r>
             <w:r>
               <w:rPr>
                 <w:rStyle w:val="a8"/>
                 <w:noProof/>
               </w:rPr>
-              <w:t>Перевод ER диаграммы в реляционную модель, создание и заполнение БД</w:t>
+              <w:t>диаграммы в реляционную модель</w:t>
+            </w:r>
+            <w:r>
+              <w:rPr>
+                <w:rStyle w:val="a8"/>
+                <w:noProof/>
+                <w:lang w:val="en-US"/>
+              </w:rPr>
+              <w:t xml:space="preserve">, </w:t>
+            </w:r>
+            <w:r>
+              <w:rPr>
+                <w:rStyle w:val="a8"/>
+                <w:noProof/>
+              </w:rPr>
+              <w:t>создание и заполнение БД</w:t>
             </w:r>
             <w:r>
               <w:rPr>
@@ -858,7 +881,13 @@
                 <w:noProof/>
                 <w:webHidden/>
               </w:rPr>
-              <w:instrText xml:space="preserve"> PAGEREF _Toc102082224 \h </w:instrText>
+              <w:instrText xml:space="preserve"> PAGEREF _Toc103512059 \h </w:instrText>
+            </w:r>
+            <w:r>
+              <w:rPr>
+                <w:noProof/>
+                <w:webHidden/>
+              </w:rPr>
             </w:r>
             <w:r>
               <w:rPr>
@@ -869,12 +898,10 @@
             </w:r>
             <w:r>
               <w:rPr>
-                <w:b/>
-                <w:bCs/>
                 <w:noProof/>
                 <w:webHidden/>
               </w:rPr>
-              <w:t>Ошибка! Закладка не определена.</w:t>
+              <w:t>4</w:t>
             </w:r>
             <w:r>
               <w:rPr>
@@ -921,6 +948,8 @@
       <w:pPr>
         <w:spacing w:after="160" w:line="259" w:lineRule="auto"/>
       </w:pPr>
+      <w:bookmarkStart w:id="0" w:name="_GoBack"/>
+      <w:bookmarkEnd w:id="0"/>
     </w:p>
     <w:p>
       <w:pPr>
@@ -1063,8 +1092,9 @@
         <w:ind w:left="2136" w:firstLine="696"/>
         <w:jc w:val="left"/>
       </w:pPr>
-      <w:bookmarkStart w:id="0" w:name="_Toc102082223"/>
-      <w:r>
+      <w:bookmarkStart w:id="1" w:name="_Toc103512058"/>
+      <w:r>
+        <w:lastRenderedPageBreak/>
         <w:t>1.</w:t>
       </w:r>
       <w:r>
@@ -1073,7 +1103,7 @@
       <w:r>
         <w:t>оздание ER диаграммы</w:t>
       </w:r>
-      <w:bookmarkEnd w:id="0"/>
+      <w:bookmarkEnd w:id="1"/>
     </w:p>
     <w:p/>
     <w:p>
@@ -1129,6 +1159,7 @@
     </w:p>
     <w:p>
       <w:pPr>
+        <w:jc w:val="center"/>
         <w:rPr>
           <w:sz w:val="28"/>
           <w:szCs w:val="28"/>
@@ -1141,10 +1172,10 @@
           <w:szCs w:val="28"/>
         </w:rPr>
         <w:drawing>
-          <wp:inline distT="0" distB="0" distL="0" distR="0" wp14:anchorId="744BB679" wp14:editId="0CDC7CA1">
-            <wp:extent cx="5940425" cy="5801360"/>
-            <wp:effectExtent l="0" t="0" r="3175" b="8890"/>
-            <wp:docPr id="2" name="Рисунок 2"/>
+          <wp:inline distT="0" distB="0" distL="0" distR="0" wp14:anchorId="6DD6EC02" wp14:editId="612951E2">
+            <wp:extent cx="3648075" cy="4362450"/>
+            <wp:effectExtent l="0" t="0" r="9525" b="0"/>
+            <wp:docPr id="1" name="Рисунок 1"/>
             <wp:cNvGraphicFramePr>
               <a:graphicFrameLocks xmlns:a="http://schemas.openxmlformats.org/drawingml/2006/main" noChangeAspect="1"/>
             </wp:cNvGraphicFramePr>
@@ -1152,7 +1183,7 @@
               <a:graphicData uri="http://schemas.openxmlformats.org/drawingml/2006/picture">
                 <pic:pic xmlns:pic="http://schemas.openxmlformats.org/drawingml/2006/picture">
                   <pic:nvPicPr>
-                    <pic:cNvPr id="2" name="ERDIAGRAMM.png"/>
+                    <pic:cNvPr id="1" name="ERlast.drawio.png"/>
                     <pic:cNvPicPr/>
                   </pic:nvPicPr>
                   <pic:blipFill>
@@ -1170,7 +1201,7 @@
                   <pic:spPr>
                     <a:xfrm>
                       <a:off x="0" y="0"/>
-                      <a:ext cx="5940425" cy="5801360"/>
+                      <a:ext cx="3648075" cy="4362450"/>
                     </a:xfrm>
                     <a:prstGeom prst="rect">
                       <a:avLst/>
@@ -1241,7 +1272,14 @@
           <w:sz w:val="28"/>
           <w:szCs w:val="28"/>
         </w:rPr>
-        <w:t xml:space="preserve"> (Лига</w:t>
+        <w:t xml:space="preserve"> (</w:t>
+      </w:r>
+      <w:r>
+        <w:rPr>
+          <w:sz w:val="28"/>
+          <w:szCs w:val="28"/>
+        </w:rPr>
+        <w:t>Команды</w:t>
       </w:r>
       <w:r>
         <w:rPr>
@@ -1339,34 +1377,6 @@
           <w:szCs w:val="28"/>
           <w:lang w:val="en-US"/>
         </w:rPr>
-        <w:t>Venue</w:t>
-      </w:r>
-      <w:r>
-        <w:rPr>
-          <w:sz w:val="28"/>
-          <w:szCs w:val="28"/>
-        </w:rPr>
-        <w:t xml:space="preserve"> (Место проведения соревнований)</w:t>
-      </w:r>
-    </w:p>
-    <w:p>
-      <w:pPr>
-        <w:pStyle w:val="a6"/>
-        <w:numPr>
-          <w:ilvl w:val="0"/>
-          <w:numId w:val="2"/>
-        </w:numPr>
-        <w:rPr>
-          <w:sz w:val="28"/>
-          <w:szCs w:val="28"/>
-        </w:rPr>
-      </w:pPr>
-      <w:r>
-        <w:rPr>
-          <w:sz w:val="28"/>
-          <w:szCs w:val="28"/>
-          <w:lang w:val="en-US"/>
-        </w:rPr>
         <w:t>Game</w:t>
       </w:r>
       <w:r>
@@ -1512,21 +1522,7 @@
           <w:sz w:val="28"/>
           <w:szCs w:val="28"/>
         </w:rPr>
-        <w:t xml:space="preserve">Есть команда где </w:t>
-      </w:r>
-      <w:r>
-        <w:rPr>
-          <w:sz w:val="28"/>
-          <w:szCs w:val="28"/>
-        </w:rPr>
-        <w:t xml:space="preserve">участвую </w:t>
-      </w:r>
-      <w:r>
-        <w:rPr>
-          <w:sz w:val="28"/>
-          <w:szCs w:val="28"/>
-        </w:rPr>
-        <w:t>множество игроков</w:t>
+        <w:t>Есть команда где участвую множество игроков</w:t>
       </w:r>
       <w:r>
         <w:rPr>
@@ -1668,385 +1664,124 @@
           <w:szCs w:val="28"/>
           <w:lang w:val="en-US"/>
         </w:rPr>
-        <w:t>Team</w:t>
-      </w:r>
-      <w:r>
-        <w:rPr>
-          <w:sz w:val="28"/>
+        <w:lastRenderedPageBreak/>
+        <w:t>Competition</w:t>
+      </w:r>
+      <w:r>
+        <w:rPr>
+          <w:sz w:val="28"/>
+          <w:szCs w:val="28"/>
+        </w:rPr>
+        <w:t xml:space="preserve"> – </w:t>
+      </w:r>
+      <w:r>
+        <w:rPr>
+          <w:sz w:val="28"/>
+          <w:szCs w:val="28"/>
+          <w:lang w:val="en-US"/>
+        </w:rPr>
+        <w:t>Game</w:t>
+      </w:r>
+      <w:r>
+        <w:rPr>
+          <w:sz w:val="28"/>
+          <w:szCs w:val="28"/>
+        </w:rPr>
+        <w:t>, один ко многим. В соревновании проводятся множество игр</w:t>
+      </w:r>
+      <w:r>
+        <w:rPr>
+          <w:sz w:val="28"/>
+          <w:szCs w:val="28"/>
+          <w:lang w:val="en-US"/>
+        </w:rPr>
+        <w:t xml:space="preserve">, </w:t>
+      </w:r>
+      <w:r>
+        <w:rPr>
+          <w:sz w:val="28"/>
+          <w:szCs w:val="28"/>
+        </w:rPr>
+        <w:t>а игра принадлежит одному соревнованию.</w:t>
+      </w:r>
+    </w:p>
+    <w:p>
+      <w:pPr>
+        <w:rPr>
+          <w:sz w:val="28"/>
+          <w:szCs w:val="28"/>
+        </w:rPr>
+      </w:pPr>
+    </w:p>
+    <w:p>
+      <w:pPr>
+        <w:pStyle w:val="1"/>
+        <w:ind w:left="2136" w:firstLine="696"/>
+        <w:jc w:val="left"/>
+      </w:pPr>
+      <w:bookmarkStart w:id="2" w:name="_Toc103512059"/>
+      <w:r>
+        <w:t>2</w:t>
+      </w:r>
+      <w:r>
+        <w:t>.</w:t>
+      </w:r>
+      <w:r>
+        <w:t xml:space="preserve">Перевод </w:t>
+      </w:r>
+      <w:r>
+        <w:rPr>
+          <w:lang w:val="en-US"/>
+        </w:rPr>
+        <w:t xml:space="preserve">ER </w:t>
+      </w:r>
+      <w:r>
+        <w:t>диаграммы в реляционную модель</w:t>
+      </w:r>
+      <w:r>
+        <w:rPr>
+          <w:lang w:val="en-US"/>
+        </w:rPr>
+        <w:t xml:space="preserve">, </w:t>
+      </w:r>
+      <w:r>
+        <w:t>создание и заполнение БД</w:t>
+      </w:r>
+      <w:bookmarkEnd w:id="2"/>
+    </w:p>
+    <w:p>
+      <w:pPr>
+        <w:rPr>
+          <w:sz w:val="28"/>
+          <w:szCs w:val="28"/>
+        </w:rPr>
+      </w:pPr>
+    </w:p>
+    <w:p>
+      <w:pPr>
+        <w:rPr>
+          <w:sz w:val="28"/>
+          <w:szCs w:val="28"/>
+        </w:rPr>
+      </w:pPr>
+    </w:p>
+    <w:p>
+      <w:pPr>
+        <w:jc w:val="center"/>
+        <w:rPr>
+          <w:b/>
+          <w:sz w:val="36"/>
+          <w:szCs w:val="28"/>
+        </w:rPr>
+      </w:pPr>
+      <w:r>
+        <w:rPr>
+          <w:b/>
+          <w:sz w:val="36"/>
           <w:szCs w:val="28"/>
         </w:rPr>
         <w:t xml:space="preserve"> </w:t>
       </w:r>
-      <w:r>
-        <w:rPr>
-          <w:sz w:val="28"/>
-          <w:szCs w:val="28"/>
-        </w:rPr>
-        <w:t xml:space="preserve">– </w:t>
-      </w:r>
-      <w:r>
-        <w:rPr>
-          <w:sz w:val="28"/>
-          <w:szCs w:val="28"/>
-          <w:lang w:val="en-US"/>
-        </w:rPr>
-        <w:t>Venue</w:t>
-      </w:r>
-      <w:r>
-        <w:rPr>
-          <w:sz w:val="28"/>
-          <w:szCs w:val="28"/>
-        </w:rPr>
-        <w:t xml:space="preserve">, многие ко многим. </w:t>
-      </w:r>
-      <w:r>
-        <w:rPr>
-          <w:sz w:val="28"/>
-          <w:szCs w:val="28"/>
-        </w:rPr>
-        <w:t>Команда могла играть на разных местах, и</w:t>
-      </w:r>
-      <w:r>
-        <w:rPr>
-          <w:sz w:val="28"/>
-          <w:szCs w:val="28"/>
-        </w:rPr>
-        <w:t xml:space="preserve"> </w:t>
-      </w:r>
-      <w:r>
-        <w:rPr>
-          <w:sz w:val="28"/>
-          <w:szCs w:val="28"/>
-        </w:rPr>
-        <w:t>на одном месте проведения могут играть множество команд</w:t>
-      </w:r>
-      <w:r>
-        <w:rPr>
-          <w:sz w:val="28"/>
-          <w:szCs w:val="28"/>
-        </w:rPr>
-        <w:t>.</w:t>
-      </w:r>
-    </w:p>
-    <w:p>
-      <w:pPr>
-        <w:pStyle w:val="a6"/>
-        <w:numPr>
-          <w:ilvl w:val="0"/>
-          <w:numId w:val="3"/>
-        </w:numPr>
-        <w:rPr>
-          <w:sz w:val="28"/>
-          <w:szCs w:val="28"/>
-        </w:rPr>
-      </w:pPr>
-      <w:r>
-        <w:rPr>
-          <w:sz w:val="28"/>
-          <w:szCs w:val="28"/>
-          <w:lang w:val="en-US"/>
-        </w:rPr>
-        <w:t>Player</w:t>
-      </w:r>
-      <w:r>
-        <w:rPr>
-          <w:sz w:val="28"/>
-          <w:szCs w:val="28"/>
-        </w:rPr>
-        <w:t xml:space="preserve"> – </w:t>
-      </w:r>
-      <w:r>
-        <w:rPr>
-          <w:sz w:val="28"/>
-          <w:szCs w:val="28"/>
-          <w:lang w:val="en-US"/>
-        </w:rPr>
-        <w:t>Game</w:t>
-      </w:r>
-      <w:r>
-        <w:rPr>
-          <w:sz w:val="28"/>
-          <w:szCs w:val="28"/>
-        </w:rPr>
-        <w:t>, многие ко многим</w:t>
-      </w:r>
-      <w:r>
-        <w:rPr>
-          <w:sz w:val="28"/>
-          <w:szCs w:val="28"/>
-        </w:rPr>
-        <w:t xml:space="preserve">. </w:t>
-      </w:r>
-      <w:r>
-        <w:rPr>
-          <w:sz w:val="28"/>
-          <w:szCs w:val="28"/>
-        </w:rPr>
-        <w:t>Игрок участвует во множествах играх</w:t>
-      </w:r>
-      <w:r>
-        <w:rPr>
-          <w:sz w:val="28"/>
-          <w:szCs w:val="28"/>
-          <w:lang w:val="en-US"/>
-        </w:rPr>
-        <w:t xml:space="preserve">, </w:t>
-      </w:r>
-      <w:r>
-        <w:rPr>
-          <w:sz w:val="28"/>
-          <w:szCs w:val="28"/>
-        </w:rPr>
-        <w:t>и в одной игре участвуют множество игроков</w:t>
-      </w:r>
-      <w:r>
-        <w:rPr>
-          <w:sz w:val="28"/>
-          <w:szCs w:val="28"/>
-        </w:rPr>
-        <w:t>.</w:t>
-      </w:r>
-    </w:p>
-    <w:p>
-      <w:pPr>
-        <w:pStyle w:val="a6"/>
-        <w:numPr>
-          <w:ilvl w:val="0"/>
-          <w:numId w:val="3"/>
-        </w:numPr>
-        <w:rPr>
-          <w:sz w:val="28"/>
-          <w:szCs w:val="28"/>
-        </w:rPr>
-      </w:pPr>
-      <w:r>
-        <w:rPr>
-          <w:sz w:val="28"/>
-          <w:szCs w:val="28"/>
-          <w:lang w:val="en-US"/>
-        </w:rPr>
-        <w:t>Competition</w:t>
-      </w:r>
-      <w:r>
-        <w:rPr>
-          <w:sz w:val="28"/>
-          <w:szCs w:val="28"/>
-        </w:rPr>
-        <w:t xml:space="preserve"> </w:t>
-      </w:r>
-      <w:r>
-        <w:rPr>
-          <w:sz w:val="28"/>
-          <w:szCs w:val="28"/>
-        </w:rPr>
-        <w:t xml:space="preserve">– </w:t>
-      </w:r>
-      <w:r>
-        <w:rPr>
-          <w:sz w:val="28"/>
-          <w:szCs w:val="28"/>
-          <w:lang w:val="en-US"/>
-        </w:rPr>
-        <w:t>Game</w:t>
-      </w:r>
-      <w:r>
-        <w:rPr>
-          <w:sz w:val="28"/>
-          <w:szCs w:val="28"/>
-        </w:rPr>
-        <w:t>,</w:t>
-      </w:r>
-      <w:r>
-        <w:rPr>
-          <w:sz w:val="28"/>
-          <w:szCs w:val="28"/>
-        </w:rPr>
-        <w:t xml:space="preserve"> один</w:t>
-      </w:r>
-      <w:r>
-        <w:rPr>
-          <w:sz w:val="28"/>
-          <w:szCs w:val="28"/>
-        </w:rPr>
-        <w:t xml:space="preserve"> ко многим. </w:t>
-      </w:r>
-      <w:r>
-        <w:rPr>
-          <w:sz w:val="28"/>
-          <w:szCs w:val="28"/>
-        </w:rPr>
-        <w:t>В соревновании проводятся множество игр</w:t>
-      </w:r>
-      <w:r>
-        <w:rPr>
-          <w:sz w:val="28"/>
-          <w:szCs w:val="28"/>
-          <w:lang w:val="en-US"/>
-        </w:rPr>
-        <w:t xml:space="preserve">, </w:t>
-      </w:r>
-      <w:r>
-        <w:rPr>
-          <w:sz w:val="28"/>
-          <w:szCs w:val="28"/>
-        </w:rPr>
-        <w:t>а игра принадлежит одному соревнованию.</w:t>
-      </w:r>
-    </w:p>
-    <w:p>
-      <w:pPr>
-        <w:pStyle w:val="a6"/>
-        <w:numPr>
-          <w:ilvl w:val="0"/>
-          <w:numId w:val="3"/>
-        </w:numPr>
-        <w:rPr>
-          <w:sz w:val="28"/>
-          <w:szCs w:val="28"/>
-        </w:rPr>
-      </w:pPr>
-      <w:r>
-        <w:rPr>
-          <w:sz w:val="28"/>
-          <w:szCs w:val="28"/>
-          <w:lang w:val="en-US"/>
-        </w:rPr>
-        <w:t>Venue</w:t>
-      </w:r>
-      <w:r>
-        <w:rPr>
-          <w:sz w:val="28"/>
-          <w:szCs w:val="28"/>
-        </w:rPr>
-        <w:t xml:space="preserve"> </w:t>
-      </w:r>
-      <w:r>
-        <w:rPr>
-          <w:sz w:val="28"/>
-          <w:szCs w:val="28"/>
-        </w:rPr>
-        <w:t xml:space="preserve">– </w:t>
-      </w:r>
-      <w:r>
-        <w:rPr>
-          <w:sz w:val="28"/>
-          <w:szCs w:val="28"/>
-          <w:lang w:val="en-US"/>
-        </w:rPr>
-        <w:t>Game</w:t>
-      </w:r>
-      <w:r>
-        <w:rPr>
-          <w:sz w:val="28"/>
-          <w:szCs w:val="28"/>
-        </w:rPr>
-        <w:t xml:space="preserve">, один ко многим. </w:t>
-      </w:r>
-      <w:r>
-        <w:rPr>
-          <w:sz w:val="28"/>
-          <w:szCs w:val="28"/>
-        </w:rPr>
-        <w:t xml:space="preserve">На месте проводятся </w:t>
-      </w:r>
-      <w:r>
-        <w:rPr>
-          <w:sz w:val="28"/>
-          <w:szCs w:val="28"/>
-        </w:rPr>
-        <w:t>множество игр</w:t>
-      </w:r>
-      <w:r>
-        <w:rPr>
-          <w:sz w:val="28"/>
-          <w:szCs w:val="28"/>
-          <w:lang w:val="en-US"/>
-        </w:rPr>
-        <w:t xml:space="preserve">, </w:t>
-      </w:r>
-      <w:r>
-        <w:rPr>
-          <w:sz w:val="28"/>
-          <w:szCs w:val="28"/>
-        </w:rPr>
-        <w:t xml:space="preserve">а игра </w:t>
-      </w:r>
-      <w:r>
-        <w:rPr>
-          <w:sz w:val="28"/>
-          <w:szCs w:val="28"/>
-        </w:rPr>
-        <w:t>проводится</w:t>
-      </w:r>
-      <w:r>
-        <w:rPr>
-          <w:sz w:val="28"/>
-          <w:szCs w:val="28"/>
-        </w:rPr>
-        <w:t xml:space="preserve"> </w:t>
-      </w:r>
-      <w:r>
-        <w:rPr>
-          <w:sz w:val="28"/>
-          <w:szCs w:val="28"/>
-        </w:rPr>
-        <w:t>на одном месте</w:t>
-      </w:r>
-      <w:r>
-        <w:rPr>
-          <w:sz w:val="28"/>
-          <w:szCs w:val="28"/>
-        </w:rPr>
-        <w:t>.</w:t>
-      </w:r>
-    </w:p>
-    <w:p>
-      <w:pPr>
-        <w:rPr>
-          <w:sz w:val="28"/>
-          <w:szCs w:val="28"/>
-        </w:rPr>
-      </w:pPr>
-    </w:p>
-    <w:p>
-      <w:pPr>
-        <w:rPr>
-          <w:sz w:val="28"/>
-          <w:szCs w:val="28"/>
-        </w:rPr>
-      </w:pPr>
-    </w:p>
-    <w:p>
-      <w:pPr>
-        <w:rPr>
-          <w:sz w:val="28"/>
-          <w:szCs w:val="28"/>
-        </w:rPr>
-      </w:pPr>
-    </w:p>
-    <w:p>
-      <w:pPr>
-        <w:rPr>
-          <w:sz w:val="28"/>
-          <w:szCs w:val="28"/>
-        </w:rPr>
-      </w:pPr>
-    </w:p>
-    <w:p>
-      <w:pPr>
-        <w:rPr>
-          <w:sz w:val="28"/>
-          <w:szCs w:val="28"/>
-        </w:rPr>
-      </w:pPr>
-    </w:p>
-    <w:p>
-      <w:pPr>
-        <w:rPr>
-          <w:sz w:val="28"/>
-          <w:szCs w:val="28"/>
-        </w:rPr>
-      </w:pPr>
     </w:p>
     <w:p>
       <w:pPr>
@@ -2061,46 +1796,14 @@
         <w:rPr>
           <w:b/>
           <w:noProof/>
-        </w:rPr>
-        <w:lastRenderedPageBreak/>
+          <w:sz w:val="28"/>
+          <w:szCs w:val="28"/>
+        </w:rPr>
         <w:drawing>
-          <wp:anchor distT="0" distB="0" distL="114300" distR="114300" simplePos="0" relativeHeight="251658240" behindDoc="1" locked="0" layoutInCell="1" allowOverlap="1" wp14:anchorId="4C5C47B4" wp14:editId="2FBFD764">
-            <wp:simplePos x="0" y="0"/>
-            <wp:positionH relativeFrom="page">
-              <wp:align>center</wp:align>
-            </wp:positionH>
-            <wp:positionV relativeFrom="paragraph">
-              <wp:posOffset>800100</wp:posOffset>
-            </wp:positionV>
-            <wp:extent cx="5940425" cy="4512310"/>
+          <wp:inline distT="0" distB="0" distL="0" distR="0" wp14:anchorId="2464B0E4" wp14:editId="642DD79A">
+            <wp:extent cx="5940425" cy="4245610"/>
             <wp:effectExtent l="0" t="0" r="3175" b="2540"/>
-            <wp:wrapTight wrapText="bothSides">
-              <wp:wrapPolygon edited="0">
-                <wp:start x="5472" y="0"/>
-                <wp:lineTo x="4572" y="1459"/>
-                <wp:lineTo x="4572" y="13131"/>
-                <wp:lineTo x="0" y="14499"/>
-                <wp:lineTo x="0" y="17600"/>
-                <wp:lineTo x="5472" y="18968"/>
-                <wp:lineTo x="5472" y="21521"/>
-                <wp:lineTo x="9767" y="21521"/>
-                <wp:lineTo x="9767" y="17509"/>
-                <wp:lineTo x="10252" y="17509"/>
-                <wp:lineTo x="10944" y="16597"/>
-                <wp:lineTo x="10875" y="13131"/>
-                <wp:lineTo x="13299" y="13131"/>
-                <wp:lineTo x="15932" y="12402"/>
-                <wp:lineTo x="15862" y="10213"/>
-                <wp:lineTo x="20503" y="10213"/>
-                <wp:lineTo x="21542" y="9940"/>
-                <wp:lineTo x="21473" y="2097"/>
-                <wp:lineTo x="21196" y="821"/>
-                <wp:lineTo x="20157" y="638"/>
-                <wp:lineTo x="15447" y="0"/>
-                <wp:lineTo x="5472" y="0"/>
-              </wp:wrapPolygon>
-            </wp:wrapTight>
-            <wp:docPr id="3" name="Рисунок 3"/>
+            <wp:docPr id="4" name="Рисунок 4"/>
             <wp:cNvGraphicFramePr>
               <a:graphicFrameLocks xmlns:a="http://schemas.openxmlformats.org/drawingml/2006/main" noChangeAspect="1"/>
             </wp:cNvGraphicFramePr>
@@ -2108,7 +1811,7 @@
               <a:graphicData uri="http://schemas.openxmlformats.org/drawingml/2006/picture">
                 <pic:pic xmlns:pic="http://schemas.openxmlformats.org/drawingml/2006/picture">
                   <pic:nvPicPr>
-                    <pic:cNvPr id="3" name="RELDIAGRAMM.png"/>
+                    <pic:cNvPr id="4" name="RELlast.png"/>
                     <pic:cNvPicPr/>
                   </pic:nvPicPr>
                   <pic:blipFill>
@@ -2126,7 +1829,7 @@
                   <pic:spPr>
                     <a:xfrm>
                       <a:off x="0" y="0"/>
-                      <a:ext cx="5940425" cy="4512310"/>
+                      <a:ext cx="5940425" cy="4245610"/>
                     </a:xfrm>
                     <a:prstGeom prst="rect">
                       <a:avLst/>
@@ -2135,26 +1838,8 @@
                 </pic:pic>
               </a:graphicData>
             </a:graphic>
-          </wp:anchor>
+          </wp:inline>
         </w:drawing>
-      </w:r>
-      <w:r>
-        <w:rPr>
-          <w:b/>
-          <w:sz w:val="36"/>
-          <w:szCs w:val="28"/>
-        </w:rPr>
-        <w:t xml:space="preserve">2. Перевод ER диаграммы в реляционную модель, </w:t>
-      </w:r>
-      <w:bookmarkStart w:id="1" w:name="_GoBack"/>
-      <w:bookmarkEnd w:id="1"/>
-      <w:r>
-        <w:rPr>
-          <w:b/>
-          <w:sz w:val="36"/>
-          <w:szCs w:val="28"/>
-        </w:rPr>
-        <w:t>создание и заполнение БД</w:t>
       </w:r>
     </w:p>
     <w:sectPr>
@@ -3336,6 +3021,34 @@
       <w:u w:val="single"/>
     </w:rPr>
   </w:style>
+  <w:style w:type="paragraph" w:styleId="a9">
+    <w:name w:val="Balloon Text"/>
+    <w:basedOn w:val="a"/>
+    <w:link w:val="aa"/>
+    <w:uiPriority w:val="99"/>
+    <w:semiHidden/>
+    <w:unhideWhenUsed/>
+    <w:rsid w:val="00C07093"/>
+    <w:rPr>
+      <w:rFonts w:ascii="Segoe UI" w:hAnsi="Segoe UI" w:cs="Segoe UI"/>
+      <w:sz w:val="18"/>
+      <w:szCs w:val="18"/>
+    </w:rPr>
+  </w:style>
+  <w:style w:type="character" w:customStyle="1" w:styleId="aa">
+    <w:name w:val="Текст выноски Знак"/>
+    <w:basedOn w:val="a0"/>
+    <w:link w:val="a9"/>
+    <w:uiPriority w:val="99"/>
+    <w:semiHidden/>
+    <w:rsid w:val="00C07093"/>
+    <w:rPr>
+      <w:rFonts w:ascii="Segoe UI" w:eastAsiaTheme="minorEastAsia" w:hAnsi="Segoe UI" w:cs="Segoe UI"/>
+      <w:sz w:val="18"/>
+      <w:szCs w:val="18"/>
+      <w:lang w:eastAsia="ru-RU"/>
+    </w:rPr>
+  </w:style>
 </w:styles>
 </file>
 
@@ -3639,7 +3352,7 @@
 </file>
 
 <file path=customXml/itemProps1.xml><?xml version="1.0" encoding="utf-8"?>
-<ds:datastoreItem xmlns:ds="http://schemas.openxmlformats.org/officeDocument/2006/customXml" ds:itemID="{BA67DF92-A08B-4792-970E-B556474C366A}">
+<ds:datastoreItem xmlns:ds="http://schemas.openxmlformats.org/officeDocument/2006/customXml" ds:itemID="{EF5E8E32-6D18-44BA-8D5D-8018F06C983A}">
   <ds:schemaRefs>
     <ds:schemaRef ds:uri="http://schemas.openxmlformats.org/officeDocument/2006/bibliography"/>
   </ds:schemaRefs>

</xml_diff>